<commit_message>
Documento Word / Cálculo paneles solares
</commit_message>
<xml_diff>
--- a/Peneles_Solares.docx
+++ b/Peneles_Solares.docx
@@ -108,7 +108,7 @@
         <w:rPr>
           <w:rtl w:val="0"/>
         </w:rPr>
-        <w:t xml:space="preserve">Promedio notas</w:t>
+        <w:t xml:space="preserve">Cálculo para Hallar el número de paneles solares necesarios para cubrir el consumo Energético Anual</w:t>
       </w:r>
       <w:r>
         <w:rPr>
@@ -312,7 +312,7 @@
           <w:szCs w:val="18"/>
           <w:rtl w:val="0"/>
         </w:rPr>
-        <w:t xml:space="preserve">Palabras clave-promedio,notas,Python,Programación.</w:t>
+        <w:t xml:space="preserve">Palabras Panel solar, Variables, Python, Programación.</w:t>
       </w:r>
       <w:r>
         <w:rPr>
@@ -860,7 +860,7 @@
         <w:rPr>
           <w:rtl w:val="0"/>
         </w:rPr>
-        <w:t xml:space="preserve">Datos a solicitar: Consumo anual, Eficiencia del panel, área promedio del panel, promedio de radiación solar, Promedio de horas son disponibles.</w:t>
+        <w:t xml:space="preserve">Datos a solicitar: Consumo anual, Eficiencia del panel, área promedio del panel, promedio de radiación solar, Promedio de horas sol disponibles.</w:t>
       </w:r>
     </w:p>
     <w:p>
@@ -1218,7 +1218,7 @@
         <w:rPr>
           <w:rtl w:val="0"/>
         </w:rPr>
-        <w:t xml:space="preserve">Utilizamos un programa generador de pseudocódigo denominado PSeInt, el cual utilizamos  como guía, para luego usar el lenguaje de programación Python, siendo este el estructurador del software requerido.</w:t>
+        <w:t xml:space="preserve">Se utilizó un programa generador de pseudocódigo denominado PSeInt, el cual utilizamos  como guía, para luego usar el lenguaje de programación Python, siendo este el estructurador del software requerido.</w:t>
       </w:r>
     </w:p>
     <w:p>
@@ -1469,7 +1469,7 @@
         <w:rPr>
           <w:rtl w:val="0"/>
         </w:rPr>
-        <w:t xml:space="preserve"> Para la codificación del algoritmo utilizamos los siguientes  programas:</w:t>
+        <w:t xml:space="preserve"> Para la codificación del algoritmo se utilizó los siguientes  programas:</w:t>
       </w:r>
     </w:p>
     <w:p>
@@ -2024,12 +2024,12 @@
           <wp:inline distB="114300" distT="114300" distL="114300" distR="114300">
             <wp:extent cx="3200400" cy="3022600"/>
             <wp:effectExtent b="0" l="0" r="0" t="0"/>
-            <wp:docPr id="3" name="image4.png"/>
+            <wp:docPr id="3" name="image3.png"/>
             <a:graphic>
               <a:graphicData uri="http://schemas.openxmlformats.org/drawingml/2006/picture">
                 <pic:pic>
                   <pic:nvPicPr>
-                    <pic:cNvPr id="0" name="image4.png"/>
+                    <pic:cNvPr id="0" name="image3.png"/>
                     <pic:cNvPicPr preferRelativeResize="0"/>
                   </pic:nvPicPr>
                   <pic:blipFill>
@@ -2102,12 +2102,12 @@
           <wp:inline distB="114300" distT="114300" distL="114300" distR="114300">
             <wp:extent cx="3200400" cy="1498600"/>
             <wp:effectExtent b="0" l="0" r="0" t="0"/>
-            <wp:docPr id="5" name="image3.png"/>
+            <wp:docPr id="5" name="image4.png"/>
             <a:graphic>
               <a:graphicData uri="http://schemas.openxmlformats.org/drawingml/2006/picture">
                 <pic:pic>
                   <pic:nvPicPr>
-                    <pic:cNvPr id="0" name="image3.png"/>
+                    <pic:cNvPr id="0" name="image4.png"/>
                     <pic:cNvPicPr preferRelativeResize="0"/>
                   </pic:nvPicPr>
                   <pic:blipFill>
@@ -2331,7 +2331,7 @@
         <w:rPr>
           <w:rtl w:val="0"/>
         </w:rPr>
-        <w:t xml:space="preserve">En este caso comenzamos con la apertura de la terminal de Git Bash. Si ya se creó el repositorio remoto y se sincronizan las cuentas de los desarrolladores con el repositorio local, se envía el archivo al Staging area con el comando git add.  Luego ejecutamos el git commit -m “Comentario” para confirmar los cambios, donde, posteriormente usamos git push origin o pb master o main dependiendo la rama que se esté usando con el fin de almacenar la información en el repositorio remoto de GitHub.</w:t>
+        <w:t xml:space="preserve">En este caso se dio inicio con la apertura de la terminal de Git Bash. Si ya se creó el repositorio remoto y se sincronizan las cuentas de los desarrolladores con el repositorio local, se envía el archivo al Staging área con el comando git add.  Luego ejecutamos el git commit -m “Comentario” para confirmar los cambios, donde, posteriormente usamos git push origin o pb master o main dependiendo la rama que se esté usando con el fin de almacenar la información en el repositorio remoto de GitHub.</w:t>
       </w:r>
     </w:p>
     <w:p>
@@ -2493,7 +2493,7 @@
         <w:rPr>
           <w:rtl w:val="0"/>
         </w:rPr>
-        <w:t xml:space="preserve">En el presente trabajo logramos describir el  diseño y codificación de un algoritmo el cual permite al usuario  calcular cuántos paneles solares necesita una casa para cubrir su consumo energético anual.</w:t>
+        <w:t xml:space="preserve">En el presente trabajo se logró describir el  diseño y codificación de un algoritmo el cual permite al usuario  calcular cuántos paneles solares necesita una casa para cubrir su consumo energético anual.</w:t>
       </w:r>
     </w:p>
     <w:p>
@@ -2524,7 +2524,7 @@
         <w:rPr>
           <w:rtl w:val="0"/>
         </w:rPr>
-        <w:t xml:space="preserve">Implementamos un análisis situacional específico para captar con mayor detalle los requisitos del cliente, los cuales gracias a dicho análisis pudo ser utilizado  para escribir el código de manera correcta</w:t>
+        <w:t xml:space="preserve">Se implementó un análisis situacional específico para captar con mayor detalle los requisitos del cliente, los cuales gracias a dicho análisis puede ser utilizado  para escribir el código de manera correcta</w:t>
       </w:r>
     </w:p>
     <w:p>
@@ -2555,7 +2555,7 @@
         <w:rPr>
           <w:rtl w:val="0"/>
         </w:rPr>
-        <w:t xml:space="preserve">Incorporamos la evaluación y pruebas para el programa, con ellas constatamos y verificamos que el código realizado por nosotros los desarrolladores esté a fin con los requerimientos del cliente.</w:t>
+        <w:t xml:space="preserve">Se incorporó la evaluación y pruebas para el programa, con ellas constatamos y verificamos que el código realizado por nosotros los desarrolladores esté a fin con los requerimientos del cliente.</w:t>
       </w:r>
       <w:r>
         <w:rPr>
@@ -2591,7 +2591,7 @@
         <w:rPr>
           <w:rtl w:val="0"/>
         </w:rPr>
-        <w:t xml:space="preserve">Aprendimos que es necesario aplicar una metodología que hace más comprensible y efectivo el proceso a la hora de desarrollar un algoritmo.</w:t>
+        <w:t xml:space="preserve">Se realizó el trabajo de enfocar la habilidad propia para comprender que es necesario aplicar una metodología que hace más comprensible y efectivo el proceso a la hora de desarrollar un algoritmo.</w:t>
       </w:r>
     </w:p>
     <w:p>
@@ -2622,7 +2622,7 @@
         <w:rPr>
           <w:rtl w:val="0"/>
         </w:rPr>
-        <w:t xml:space="preserve">Empleamos un generador de pseudocódigo denominado PSeInt como guía para estructurar de una forma clara el algoritmo en Python.</w:t>
+        <w:t xml:space="preserve">Se empleó un generador de pseudocódigo denominado PSeInt como guía para estructurar de una forma clara el algoritmo en Python.</w:t>
       </w:r>
     </w:p>
     <w:p>

</xml_diff>